<commit_message>
[docs] Analysis report - Student #1 done
</commit_message>
<xml_diff>
--- a/reports/Sprint 1/Student #1/03 Requirements - Student #1.docx
+++ b/reports/Sprint 1/Student #1/03 Requirements - Student #1.docx
@@ -502,6 +502,12 @@
                     <w:rFonts w:asciiTheme="majorHAnsi" w:hAnsiTheme="majorHAnsi" w:cstheme="majorHAnsi"/>
                   </w:rPr>
                   <w:t>developer, tester, analyst</w:t>
+                </w:r>
+                <w:r>
+                  <w:rPr>
+                    <w:rFonts w:asciiTheme="majorHAnsi" w:hAnsiTheme="majorHAnsi" w:cstheme="majorHAnsi"/>
+                  </w:rPr>
+                  <w:t>, operator</w:t>
                 </w:r>
                 <w:r>
                   <w:rPr>
@@ -6273,7 +6279,6 @@
     <w:sig w:usb0="E0002EFF" w:usb1="C0007843" w:usb2="00000009" w:usb3="00000000" w:csb0="000001FF" w:csb1="00000000"/>
   </w:font>
   <w:font w:name="Calibri">
-    <w:altName w:val="Calibri"/>
     <w:panose1 w:val="020F0502020204030204"/>
     <w:charset w:val="00"/>
     <w:family w:val="swiss"/>
@@ -6314,6 +6319,7 @@
   </w:compat>
   <w:rsids>
     <w:rsidRoot w:val="002707DD"/>
+    <w:rsid w:val="00107302"/>
     <w:rsid w:val="001A7A21"/>
     <w:rsid w:val="002707DD"/>
     <w:rsid w:val="002C282E"/>

</xml_diff>